<commit_message>
main and entities are ready, services in process
</commit_message>
<xml_diff>
--- a/lab1.docx
+++ b/lab1.docx
@@ -1694,7 +1694,6 @@
         <w:t xml:space="preserve"> 5 есть два способа тестирования исключений. Оба они могут быть реализованы с помощью метода </w:t>
       </w:r>
       <w:proofErr w:type="spellStart"/>
-      <w:proofErr w:type="gramStart"/>
       <w:r>
         <w:rPr>
           <w:rStyle w:val="aa"/>
@@ -1710,34 +1709,25 @@
           <w:i w:val="0"/>
           <w:iCs w:val="0"/>
         </w:rPr>
-        <w:t>(</w:t>
-      </w:r>
-      <w:proofErr w:type="gramEnd"/>
+        <w:t>()</w:t>
+      </w:r>
       <w:r>
         <w:rPr>
           <w:rStyle w:val="aa"/>
           <w:i w:val="0"/>
           <w:iCs w:val="0"/>
         </w:rPr>
-        <w:t>)</w:t>
-      </w:r>
-      <w:r>
+        <w:t>.</w:t>
+      </w:r>
+    </w:p>
+    <w:p>
+      <w:pPr>
+        <w:pStyle w:val="a5"/>
         <w:rPr>
           <w:rStyle w:val="aa"/>
           <w:i w:val="0"/>
           <w:iCs w:val="0"/>
         </w:rPr>
-        <w:t>.</w:t>
-      </w:r>
-    </w:p>
-    <w:p>
-      <w:pPr>
-        <w:pStyle w:val="a5"/>
-        <w:rPr>
-          <w:rStyle w:val="aa"/>
-          <w:i w:val="0"/>
-          <w:iCs w:val="0"/>
-        </w:rPr>
       </w:pPr>
     </w:p>
     <w:p>
@@ -1767,7 +1757,6 @@
         <w:t xml:space="preserve">void </w:t>
       </w:r>
       <w:proofErr w:type="spellStart"/>
-      <w:proofErr w:type="gramStart"/>
       <w:r>
         <w:rPr>
           <w:lang w:val="en-US"/>
@@ -1779,144 +1768,125 @@
         <w:rPr>
           <w:lang w:val="en-US"/>
         </w:rPr>
+        <w:t>() {</w:t>
+      </w:r>
+    </w:p>
+    <w:p>
+      <w:pPr>
+        <w:pStyle w:val="a5"/>
+        <w:rPr>
+          <w:lang w:val="en-US"/>
+        </w:rPr>
+      </w:pPr>
+      <w:r>
+        <w:rPr>
+          <w:lang w:val="en-US"/>
+        </w:rPr>
+        <w:t xml:space="preserve">    Throwable exception = </w:t>
+      </w:r>
+      <w:proofErr w:type="spellStart"/>
+      <w:r>
+        <w:rPr>
+          <w:lang w:val="en-US"/>
+        </w:rPr>
+        <w:t>assertThrows</w:t>
+      </w:r>
+      <w:proofErr w:type="spellEnd"/>
+      <w:r>
+        <w:rPr>
+          <w:lang w:val="en-US"/>
+        </w:rPr>
         <w:t>(</w:t>
       </w:r>
-      <w:proofErr w:type="gramEnd"/>
-      <w:r>
-        <w:rPr>
-          <w:lang w:val="en-US"/>
-        </w:rPr>
-        <w:t>) {</w:t>
-      </w:r>
-    </w:p>
-    <w:p>
-      <w:pPr>
-        <w:pStyle w:val="a5"/>
-        <w:rPr>
-          <w:lang w:val="en-US"/>
-        </w:rPr>
-      </w:pPr>
-      <w:r>
-        <w:rPr>
-          <w:lang w:val="en-US"/>
-        </w:rPr>
-        <w:t xml:space="preserve">    Throwable exception = </w:t>
-      </w:r>
       <w:proofErr w:type="spellStart"/>
-      <w:proofErr w:type="gramStart"/>
-      <w:r>
-        <w:rPr>
-          <w:lang w:val="en-US"/>
-        </w:rPr>
-        <w:t>assertThrows</w:t>
+      <w:r>
+        <w:rPr>
+          <w:lang w:val="en-US"/>
+        </w:rPr>
+        <w:t>UnsupportedOperationException.class</w:t>
       </w:r>
       <w:proofErr w:type="spellEnd"/>
       <w:r>
         <w:rPr>
           <w:lang w:val="en-US"/>
         </w:rPr>
+        <w:t>, () -&gt; {</w:t>
+      </w:r>
+    </w:p>
+    <w:p>
+      <w:pPr>
+        <w:pStyle w:val="a5"/>
+        <w:rPr>
+          <w:lang w:val="en-US"/>
+        </w:rPr>
+      </w:pPr>
+      <w:r>
+        <w:rPr>
+          <w:lang w:val="en-US"/>
+        </w:rPr>
+        <w:t xml:space="preserve">      throw new </w:t>
+      </w:r>
+      <w:proofErr w:type="spellStart"/>
+      <w:r>
+        <w:rPr>
+          <w:lang w:val="en-US"/>
+        </w:rPr>
+        <w:t>UnsupportedOperationException</w:t>
+      </w:r>
+      <w:proofErr w:type="spellEnd"/>
+      <w:r>
+        <w:rPr>
+          <w:lang w:val="en-US"/>
+        </w:rPr>
+        <w:t>("Not supported");</w:t>
+      </w:r>
+    </w:p>
+    <w:p>
+      <w:pPr>
+        <w:pStyle w:val="a5"/>
+      </w:pPr>
+      <w:r>
+        <w:rPr>
+          <w:lang w:val="en-US"/>
+        </w:rPr>
+        <w:t xml:space="preserve">    </w:t>
+      </w:r>
+      <w:r>
+        <w:t>});</w:t>
+      </w:r>
+    </w:p>
+    <w:p>
+      <w:pPr>
+        <w:pStyle w:val="a5"/>
+        <w:rPr>
+          <w:lang w:val="en-US"/>
+        </w:rPr>
+      </w:pPr>
+      <w:r>
+        <w:t xml:space="preserve">    </w:t>
+      </w:r>
+      <w:proofErr w:type="spellStart"/>
+      <w:r>
+        <w:rPr>
+          <w:lang w:val="en-US"/>
+        </w:rPr>
+        <w:t>assertEquals</w:t>
+      </w:r>
+      <w:proofErr w:type="spellEnd"/>
+      <w:r>
+        <w:rPr>
+          <w:lang w:val="en-US"/>
+        </w:rPr>
         <w:t>(</w:t>
       </w:r>
       <w:proofErr w:type="spellStart"/>
-      <w:proofErr w:type="gramEnd"/>
-      <w:r>
-        <w:rPr>
-          <w:lang w:val="en-US"/>
-        </w:rPr>
-        <w:t>UnsupportedOperationException.class</w:t>
+      <w:r>
+        <w:rPr>
+          <w:lang w:val="en-US"/>
+        </w:rPr>
+        <w:t>exception.getMessage</w:t>
       </w:r>
       <w:proofErr w:type="spellEnd"/>
-      <w:r>
-        <w:rPr>
-          <w:lang w:val="en-US"/>
-        </w:rPr>
-        <w:t>, () -&gt; {</w:t>
-      </w:r>
-    </w:p>
-    <w:p>
-      <w:pPr>
-        <w:pStyle w:val="a5"/>
-        <w:rPr>
-          <w:lang w:val="en-US"/>
-        </w:rPr>
-      </w:pPr>
-      <w:r>
-        <w:rPr>
-          <w:lang w:val="en-US"/>
-        </w:rPr>
-        <w:t xml:space="preserve">      throw new </w:t>
-      </w:r>
-      <w:proofErr w:type="spellStart"/>
-      <w:proofErr w:type="gramStart"/>
-      <w:r>
-        <w:rPr>
-          <w:lang w:val="en-US"/>
-        </w:rPr>
-        <w:t>UnsupportedOperationException</w:t>
-      </w:r>
-      <w:proofErr w:type="spellEnd"/>
-      <w:r>
-        <w:rPr>
-          <w:lang w:val="en-US"/>
-        </w:rPr>
-        <w:t>(</w:t>
-      </w:r>
-      <w:proofErr w:type="gramEnd"/>
-      <w:r>
-        <w:rPr>
-          <w:lang w:val="en-US"/>
-        </w:rPr>
-        <w:t>"Not supported");</w:t>
-      </w:r>
-    </w:p>
-    <w:p>
-      <w:pPr>
-        <w:pStyle w:val="a5"/>
-      </w:pPr>
-      <w:r>
-        <w:rPr>
-          <w:lang w:val="en-US"/>
-        </w:rPr>
-        <w:t xml:space="preserve">    </w:t>
-      </w:r>
-      <w:r>
-        <w:t>});</w:t>
-      </w:r>
-    </w:p>
-    <w:p>
-      <w:pPr>
-        <w:pStyle w:val="a5"/>
-        <w:rPr>
-          <w:lang w:val="en-US"/>
-        </w:rPr>
-      </w:pPr>
-      <w:r>
-        <w:t xml:space="preserve">    </w:t>
-      </w:r>
-      <w:proofErr w:type="spellStart"/>
-      <w:r>
-        <w:rPr>
-          <w:lang w:val="en-US"/>
-        </w:rPr>
-        <w:t>assertEquals</w:t>
-      </w:r>
-      <w:proofErr w:type="spellEnd"/>
-      <w:r>
-        <w:rPr>
-          <w:lang w:val="en-US"/>
-        </w:rPr>
-        <w:t>(</w:t>
-      </w:r>
-      <w:proofErr w:type="spellStart"/>
-      <w:proofErr w:type="gramStart"/>
-      <w:r>
-        <w:rPr>
-          <w:lang w:val="en-US"/>
-        </w:rPr>
-        <w:t>exception.getMessage</w:t>
-      </w:r>
-      <w:proofErr w:type="spellEnd"/>
-      <w:proofErr w:type="gramEnd"/>
       <w:r>
         <w:rPr>
           <w:lang w:val="en-US"/>
@@ -1975,7 +1945,6 @@
         <w:t xml:space="preserve">void </w:t>
       </w:r>
       <w:proofErr w:type="spellStart"/>
-      <w:proofErr w:type="gramStart"/>
       <w:r>
         <w:rPr>
           <w:lang w:val="en-US"/>
@@ -1987,117 +1956,92 @@
         <w:rPr>
           <w:lang w:val="en-US"/>
         </w:rPr>
+        <w:t>() {</w:t>
+      </w:r>
+    </w:p>
+    <w:p>
+      <w:pPr>
+        <w:pStyle w:val="a5"/>
+        <w:rPr>
+          <w:lang w:val="en-US"/>
+        </w:rPr>
+      </w:pPr>
+      <w:r>
+        <w:rPr>
+          <w:lang w:val="en-US"/>
+        </w:rPr>
+        <w:t xml:space="preserve">    String str = null;</w:t>
+      </w:r>
+    </w:p>
+    <w:p>
+      <w:pPr>
+        <w:pStyle w:val="a5"/>
+        <w:rPr>
+          <w:lang w:val="en-US"/>
+        </w:rPr>
+      </w:pPr>
+      <w:r>
+        <w:rPr>
+          <w:lang w:val="en-US"/>
+        </w:rPr>
+        <w:t xml:space="preserve">    </w:t>
+      </w:r>
+      <w:proofErr w:type="spellStart"/>
+      <w:r>
+        <w:rPr>
+          <w:lang w:val="en-US"/>
+        </w:rPr>
+        <w:t>assertThrows</w:t>
+      </w:r>
+      <w:proofErr w:type="spellEnd"/>
+      <w:r>
+        <w:rPr>
+          <w:lang w:val="en-US"/>
+        </w:rPr>
         <w:t>(</w:t>
       </w:r>
-      <w:proofErr w:type="gramEnd"/>
-      <w:r>
-        <w:rPr>
-          <w:lang w:val="en-US"/>
-        </w:rPr>
-        <w:t>) {</w:t>
-      </w:r>
-    </w:p>
-    <w:p>
-      <w:pPr>
-        <w:pStyle w:val="a5"/>
-        <w:rPr>
-          <w:lang w:val="en-US"/>
-        </w:rPr>
-      </w:pPr>
-      <w:r>
-        <w:rPr>
-          <w:lang w:val="en-US"/>
-        </w:rPr>
-        <w:t xml:space="preserve">    String str = </w:t>
-      </w:r>
-      <w:proofErr w:type="gramStart"/>
-      <w:r>
-        <w:rPr>
-          <w:lang w:val="en-US"/>
-        </w:rPr>
-        <w:t>null;</w:t>
-      </w:r>
-      <w:proofErr w:type="gramEnd"/>
-    </w:p>
-    <w:p>
-      <w:pPr>
-        <w:pStyle w:val="a5"/>
-        <w:rPr>
-          <w:lang w:val="en-US"/>
-        </w:rPr>
-      </w:pPr>
-      <w:r>
-        <w:rPr>
-          <w:lang w:val="en-US"/>
-        </w:rPr>
-        <w:t xml:space="preserve">    </w:t>
-      </w:r>
       <w:proofErr w:type="spellStart"/>
-      <w:proofErr w:type="gramStart"/>
-      <w:r>
-        <w:rPr>
-          <w:lang w:val="en-US"/>
-        </w:rPr>
-        <w:t>assertThrows</w:t>
+      <w:r>
+        <w:rPr>
+          <w:lang w:val="en-US"/>
+        </w:rPr>
+        <w:t>IllegalArgumentException.class</w:t>
       </w:r>
       <w:proofErr w:type="spellEnd"/>
       <w:r>
         <w:rPr>
           <w:lang w:val="en-US"/>
         </w:rPr>
-        <w:t>(</w:t>
+        <w:t>, () -&gt; {</w:t>
+      </w:r>
+    </w:p>
+    <w:p>
+      <w:pPr>
+        <w:pStyle w:val="a5"/>
+        <w:rPr>
+          <w:lang w:val="en-US"/>
+        </w:rPr>
+      </w:pPr>
+      <w:r>
+        <w:rPr>
+          <w:lang w:val="en-US"/>
+        </w:rPr>
+        <w:t xml:space="preserve">      </w:t>
       </w:r>
       <w:proofErr w:type="spellStart"/>
-      <w:proofErr w:type="gramEnd"/>
-      <w:r>
-        <w:rPr>
-          <w:lang w:val="en-US"/>
-        </w:rPr>
-        <w:t>IllegalArgumentException.class</w:t>
+      <w:r>
+        <w:rPr>
+          <w:lang w:val="en-US"/>
+        </w:rPr>
+        <w:t>Integer.valueOf</w:t>
       </w:r>
       <w:proofErr w:type="spellEnd"/>
       <w:r>
         <w:rPr>
           <w:lang w:val="en-US"/>
         </w:rPr>
-        <w:t>, () -&gt; {</w:t>
-      </w:r>
-    </w:p>
-    <w:p>
-      <w:pPr>
-        <w:pStyle w:val="a5"/>
-        <w:rPr>
-          <w:lang w:val="en-US"/>
-        </w:rPr>
-      </w:pPr>
-      <w:r>
-        <w:rPr>
-          <w:lang w:val="en-US"/>
-        </w:rPr>
-        <w:t xml:space="preserve">      </w:t>
-      </w:r>
-      <w:proofErr w:type="spellStart"/>
-      <w:r>
-        <w:rPr>
-          <w:lang w:val="en-US"/>
-        </w:rPr>
-        <w:t>Integer.valueOf</w:t>
-      </w:r>
-      <w:proofErr w:type="spellEnd"/>
-      <w:r>
-        <w:rPr>
-          <w:lang w:val="en-US"/>
-        </w:rPr>
-        <w:t>(str</w:t>
-      </w:r>
-      <w:proofErr w:type="gramStart"/>
-      <w:r>
-        <w:rPr>
-          <w:lang w:val="en-US"/>
-        </w:rPr>
-        <w:t>);</w:t>
-      </w:r>
-      <w:proofErr w:type="gramEnd"/>
+        <w:t>(str);</w:t>
+      </w:r>
     </w:p>
     <w:p>
       <w:pPr>
@@ -2388,8 +2332,8 @@
         <w:gridCol w:w="1672"/>
         <w:gridCol w:w="1607"/>
         <w:gridCol w:w="1607"/>
-        <w:gridCol w:w="2044"/>
-        <w:gridCol w:w="1695"/>
+        <w:gridCol w:w="1760"/>
+        <w:gridCol w:w="1979"/>
       </w:tblGrid>
       <w:tr>
         <w:trPr>
@@ -2397,7 +2341,7 @@
         </w:trPr>
         <w:tc>
           <w:tcPr>
-            <w:tcW w:w="1673" w:type="dxa"/>
+            <w:tcW w:w="1672" w:type="dxa"/>
             <w:shd w:val="clear" w:color="auto" w:fill="D0CECE" w:themeFill="background2" w:themeFillShade="E6"/>
             <w:vAlign w:val="center"/>
           </w:tcPr>
@@ -2429,7 +2373,7 @@
         </w:tc>
         <w:tc>
           <w:tcPr>
-            <w:tcW w:w="1604" w:type="dxa"/>
+            <w:tcW w:w="1607" w:type="dxa"/>
             <w:shd w:val="clear" w:color="auto" w:fill="D0CECE" w:themeFill="background2" w:themeFillShade="E6"/>
             <w:vAlign w:val="center"/>
           </w:tcPr>
@@ -2445,7 +2389,7 @@
         </w:tc>
         <w:tc>
           <w:tcPr>
-            <w:tcW w:w="2046" w:type="dxa"/>
+            <w:tcW w:w="1760" w:type="dxa"/>
             <w:shd w:val="clear" w:color="auto" w:fill="D0CECE" w:themeFill="background2" w:themeFillShade="E6"/>
             <w:vAlign w:val="center"/>
           </w:tcPr>
@@ -2470,7 +2414,7 @@
         </w:tc>
         <w:tc>
           <w:tcPr>
-            <w:tcW w:w="1695" w:type="dxa"/>
+            <w:tcW w:w="1979" w:type="dxa"/>
             <w:shd w:val="clear" w:color="auto" w:fill="D0CECE" w:themeFill="background2" w:themeFillShade="E6"/>
             <w:vAlign w:val="center"/>
           </w:tcPr>
@@ -2480,13 +2424,7 @@
               <w:jc w:val="center"/>
             </w:pPr>
             <w:r>
-              <w:t xml:space="preserve">Параметр </w:t>
-            </w:r>
-            <w:r>
-              <w:t>5</w:t>
-            </w:r>
-            <w:r>
-              <w:t xml:space="preserve"> (опционально)</w:t>
+              <w:t>Параметр 5 (опционально)</w:t>
             </w:r>
           </w:p>
         </w:tc>
@@ -2497,7 +2435,7 @@
         </w:trPr>
         <w:tc>
           <w:tcPr>
-            <w:tcW w:w="1673" w:type="dxa"/>
+            <w:tcW w:w="1672" w:type="dxa"/>
             <w:shd w:val="clear" w:color="auto" w:fill="auto"/>
             <w:vAlign w:val="center"/>
           </w:tcPr>
@@ -2535,7 +2473,7 @@
         </w:tc>
         <w:tc>
           <w:tcPr>
-            <w:tcW w:w="1604" w:type="dxa"/>
+            <w:tcW w:w="1607" w:type="dxa"/>
             <w:shd w:val="clear" w:color="auto" w:fill="auto"/>
             <w:vAlign w:val="center"/>
           </w:tcPr>
@@ -2551,7 +2489,7 @@
         </w:tc>
         <w:tc>
           <w:tcPr>
-            <w:tcW w:w="2046" w:type="dxa"/>
+            <w:tcW w:w="1760" w:type="dxa"/>
             <w:vAlign w:val="center"/>
           </w:tcPr>
           <w:p>
@@ -2566,7 +2504,7 @@
         </w:tc>
         <w:tc>
           <w:tcPr>
-            <w:tcW w:w="1695" w:type="dxa"/>
+            <w:tcW w:w="1979" w:type="dxa"/>
             <w:vAlign w:val="center"/>
           </w:tcPr>
           <w:p>
@@ -2586,7 +2524,7 @@
         </w:trPr>
         <w:tc>
           <w:tcPr>
-            <w:tcW w:w="1673" w:type="dxa"/>
+            <w:tcW w:w="1672" w:type="dxa"/>
             <w:vMerge w:val="restart"/>
             <w:vAlign w:val="center"/>
           </w:tcPr>
@@ -2594,6 +2532,9 @@
             <w:pPr>
               <w:pStyle w:val="a5"/>
               <w:jc w:val="center"/>
+              <w:rPr>
+                <w:lang w:val="en-US"/>
+              </w:rPr>
             </w:pPr>
             <w:r>
               <w:t xml:space="preserve">Строка </w:t>
@@ -2635,7 +2576,7 @@
         </w:tc>
         <w:tc>
           <w:tcPr>
-            <w:tcW w:w="1604" w:type="dxa"/>
+            <w:tcW w:w="1607" w:type="dxa"/>
             <w:vAlign w:val="center"/>
           </w:tcPr>
           <w:p>
@@ -2650,7 +2591,7 @@
         </w:tc>
         <w:tc>
           <w:tcPr>
-            <w:tcW w:w="2046" w:type="dxa"/>
+            <w:tcW w:w="1760" w:type="dxa"/>
             <w:vAlign w:val="center"/>
           </w:tcPr>
           <w:p>
@@ -2665,7 +2606,7 @@
         </w:tc>
         <w:tc>
           <w:tcPr>
-            <w:tcW w:w="1695" w:type="dxa"/>
+            <w:tcW w:w="1979" w:type="dxa"/>
             <w:vAlign w:val="center"/>
           </w:tcPr>
           <w:p>
@@ -2685,7 +2626,7 @@
         </w:trPr>
         <w:tc>
           <w:tcPr>
-            <w:tcW w:w="1673" w:type="dxa"/>
+            <w:tcW w:w="1672" w:type="dxa"/>
             <w:vMerge/>
             <w:vAlign w:val="center"/>
           </w:tcPr>
@@ -2713,7 +2654,7 @@
         </w:tc>
         <w:tc>
           <w:tcPr>
-            <w:tcW w:w="1604" w:type="dxa"/>
+            <w:tcW w:w="1607" w:type="dxa"/>
             <w:vAlign w:val="center"/>
           </w:tcPr>
           <w:p>
@@ -2737,7 +2678,7 @@
         </w:tc>
         <w:tc>
           <w:tcPr>
-            <w:tcW w:w="2046" w:type="dxa"/>
+            <w:tcW w:w="1760" w:type="dxa"/>
             <w:vAlign w:val="center"/>
           </w:tcPr>
           <w:p>
@@ -2752,7 +2693,7 @@
         </w:tc>
         <w:tc>
           <w:tcPr>
-            <w:tcW w:w="1695" w:type="dxa"/>
+            <w:tcW w:w="1979" w:type="dxa"/>
             <w:vAlign w:val="center"/>
           </w:tcPr>
           <w:p>
@@ -2761,7 +2702,12 @@
               <w:jc w:val="center"/>
             </w:pPr>
             <w:r>
-              <w:t>Ничего</w:t>
+              <w:t>Ничег</w:t>
+            </w:r>
+            <w:bookmarkStart w:id="4" w:name="_GoBack"/>
+            <w:bookmarkEnd w:id="4"/>
+            <w:r>
+              <w:t>о</w:t>
             </w:r>
           </w:p>
         </w:tc>
@@ -2772,7 +2718,7 @@
         </w:trPr>
         <w:tc>
           <w:tcPr>
-            <w:tcW w:w="1673" w:type="dxa"/>
+            <w:tcW w:w="1672" w:type="dxa"/>
             <w:vMerge/>
             <w:vAlign w:val="center"/>
           </w:tcPr>
@@ -2809,7 +2755,7 @@
         </w:tc>
         <w:tc>
           <w:tcPr>
-            <w:tcW w:w="1604" w:type="dxa"/>
+            <w:tcW w:w="1607" w:type="dxa"/>
             <w:vAlign w:val="center"/>
           </w:tcPr>
           <w:p>
@@ -2833,7 +2779,7 @@
         </w:tc>
         <w:tc>
           <w:tcPr>
-            <w:tcW w:w="2046" w:type="dxa"/>
+            <w:tcW w:w="1760" w:type="dxa"/>
             <w:vAlign w:val="center"/>
           </w:tcPr>
           <w:p>
@@ -2842,16 +2788,19 @@
               <w:jc w:val="center"/>
             </w:pPr>
             <w:r>
-              <w:t>Ничего / Н</w:t>
-            </w:r>
-            <w:r>
-              <w:t>азвание выходного файла</w:t>
+              <w:t>Ничего</w:t>
+            </w:r>
+            <w:r>
+              <w:rPr>
+                <w:lang w:val="en-US"/>
+              </w:rPr>
+              <w:t xml:space="preserve"> / -txt / -html / -xml</w:t>
             </w:r>
           </w:p>
         </w:tc>
         <w:tc>
           <w:tcPr>
-            <w:tcW w:w="1695" w:type="dxa"/>
+            <w:tcW w:w="1979" w:type="dxa"/>
             <w:vAlign w:val="center"/>
           </w:tcPr>
           <w:p>
@@ -2863,19 +2812,7 @@
               </w:rPr>
             </w:pPr>
             <w:r>
-              <w:t>Ничего</w:t>
-            </w:r>
-            <w:r>
-              <w:rPr>
-                <w:lang w:val="en-US"/>
-              </w:rPr>
-              <w:t xml:space="preserve"> / -txt / </w:t>
-            </w:r>
-            <w:r>
-              <w:rPr>
-                <w:lang w:val="en-US"/>
-              </w:rPr>
-              <w:t>-html</w:t>
+              <w:t>Ничего / Название выходного файла</w:t>
             </w:r>
           </w:p>
         </w:tc>
@@ -3451,8 +3388,6 @@
       <w:r>
         <w:t>.</w:t>
       </w:r>
-      <w:bookmarkStart w:id="4" w:name="_GoBack"/>
-      <w:bookmarkEnd w:id="4"/>
     </w:p>
     <w:p>
       <w:pPr>
@@ -5589,7 +5524,7 @@
 </file>
 
 <file path=customXml/itemProps1.xml><?xml version="1.0" encoding="utf-8"?>
-<ds:datastoreItem xmlns:ds="http://schemas.openxmlformats.org/officeDocument/2006/customXml" ds:itemID="{0588624B-3319-4A52-A58D-52358EA038CE}">
+<ds:datastoreItem xmlns:ds="http://schemas.openxmlformats.org/officeDocument/2006/customXml" ds:itemID="{A85C8636-962C-45C3-A788-BC6CBF4E5C9F}">
   <ds:schemaRefs>
     <ds:schemaRef ds:uri="http://schemas.openxmlformats.org/officeDocument/2006/bibliography"/>
   </ds:schemaRefs>

</xml_diff>

<commit_message>
not tested but all implemented and documented
</commit_message>
<xml_diff>
--- a/lab1.docx
+++ b/lab1.docx
@@ -1377,11 +1377,6 @@
       <w:pPr>
         <w:pStyle w:val="a5"/>
       </w:pPr>
-    </w:p>
-    <w:p>
-      <w:pPr>
-        <w:pStyle w:val="a5"/>
-      </w:pPr>
       <w:proofErr w:type="spellStart"/>
       <w:r>
         <w:t>JUnit</w:t>
@@ -1694,6 +1689,7 @@
         <w:t xml:space="preserve"> 5 есть два способа тестирования исключений. Оба они могут быть реализованы с помощью метода </w:t>
       </w:r>
       <w:proofErr w:type="spellStart"/>
+      <w:proofErr w:type="gramStart"/>
       <w:r>
         <w:rPr>
           <w:rStyle w:val="aa"/>
@@ -1709,440 +1705,500 @@
           <w:i w:val="0"/>
           <w:iCs w:val="0"/>
         </w:rPr>
-        <w:t>()</w:t>
-      </w:r>
+        <w:t>(</w:t>
+      </w:r>
+      <w:proofErr w:type="gramEnd"/>
       <w:r>
         <w:rPr>
           <w:rStyle w:val="aa"/>
           <w:i w:val="0"/>
           <w:iCs w:val="0"/>
         </w:rPr>
-        <w:t>.</w:t>
-      </w:r>
-    </w:p>
-    <w:p>
-      <w:pPr>
-        <w:pStyle w:val="a5"/>
+        <w:t>)</w:t>
+      </w:r>
+      <w:r>
         <w:rPr>
           <w:rStyle w:val="aa"/>
           <w:i w:val="0"/>
           <w:iCs w:val="0"/>
         </w:rPr>
-      </w:pPr>
-    </w:p>
-    <w:p>
-      <w:pPr>
-        <w:pStyle w:val="a5"/>
-      </w:pPr>
-      <w:r>
-        <w:t>@</w:t>
-      </w:r>
-      <w:proofErr w:type="spellStart"/>
-      <w:r>
-        <w:t>Test</w:t>
-      </w:r>
-      <w:proofErr w:type="spellEnd"/>
-    </w:p>
-    <w:p>
-      <w:pPr>
-        <w:pStyle w:val="a5"/>
-        <w:rPr>
-          <w:lang w:val="en-US"/>
-        </w:rPr>
-      </w:pPr>
-      <w:r>
-        <w:rPr>
-          <w:lang w:val="en-US"/>
-        </w:rPr>
-        <w:t xml:space="preserve">void </w:t>
-      </w:r>
-      <w:proofErr w:type="spellStart"/>
-      <w:r>
-        <w:rPr>
-          <w:lang w:val="en-US"/>
-        </w:rPr>
-        <w:t>shouldThrowException</w:t>
-      </w:r>
-      <w:proofErr w:type="spellEnd"/>
-      <w:r>
-        <w:rPr>
-          <w:lang w:val="en-US"/>
-        </w:rPr>
-        <w:t>() {</w:t>
-      </w:r>
-    </w:p>
-    <w:p>
-      <w:pPr>
-        <w:pStyle w:val="a5"/>
-        <w:rPr>
-          <w:lang w:val="en-US"/>
-        </w:rPr>
-      </w:pPr>
-      <w:r>
-        <w:rPr>
-          <w:lang w:val="en-US"/>
-        </w:rPr>
-        <w:t xml:space="preserve">    Throwable exception = </w:t>
-      </w:r>
-      <w:proofErr w:type="spellStart"/>
-      <w:r>
-        <w:rPr>
-          <w:lang w:val="en-US"/>
-        </w:rPr>
-        <w:t>assertThrows</w:t>
-      </w:r>
-      <w:proofErr w:type="spellEnd"/>
-      <w:r>
-        <w:rPr>
-          <w:lang w:val="en-US"/>
-        </w:rPr>
-        <w:t>(</w:t>
-      </w:r>
-      <w:proofErr w:type="spellStart"/>
-      <w:r>
-        <w:rPr>
-          <w:lang w:val="en-US"/>
-        </w:rPr>
-        <w:t>UnsupportedOperationException.class</w:t>
-      </w:r>
-      <w:proofErr w:type="spellEnd"/>
-      <w:r>
-        <w:rPr>
-          <w:lang w:val="en-US"/>
-        </w:rPr>
-        <w:t>, () -&gt; {</w:t>
-      </w:r>
-    </w:p>
-    <w:p>
-      <w:pPr>
-        <w:pStyle w:val="a5"/>
-        <w:rPr>
-          <w:lang w:val="en-US"/>
-        </w:rPr>
-      </w:pPr>
-      <w:r>
-        <w:rPr>
-          <w:lang w:val="en-US"/>
-        </w:rPr>
-        <w:t xml:space="preserve">      throw new </w:t>
-      </w:r>
-      <w:proofErr w:type="spellStart"/>
-      <w:r>
-        <w:rPr>
-          <w:lang w:val="en-US"/>
-        </w:rPr>
-        <w:t>UnsupportedOperationException</w:t>
-      </w:r>
-      <w:proofErr w:type="spellEnd"/>
-      <w:r>
-        <w:rPr>
-          <w:lang w:val="en-US"/>
-        </w:rPr>
-        <w:t>("Not supported");</w:t>
-      </w:r>
-    </w:p>
-    <w:p>
-      <w:pPr>
-        <w:pStyle w:val="a5"/>
-      </w:pPr>
-      <w:r>
-        <w:rPr>
-          <w:lang w:val="en-US"/>
-        </w:rPr>
-        <w:t xml:space="preserve">    </w:t>
-      </w:r>
-      <w:r>
-        <w:t>});</w:t>
-      </w:r>
-    </w:p>
-    <w:p>
-      <w:pPr>
-        <w:pStyle w:val="a5"/>
-        <w:rPr>
-          <w:lang w:val="en-US"/>
-        </w:rPr>
-      </w:pPr>
-      <w:r>
-        <w:t xml:space="preserve">    </w:t>
-      </w:r>
-      <w:proofErr w:type="spellStart"/>
-      <w:r>
-        <w:rPr>
-          <w:lang w:val="en-US"/>
-        </w:rPr>
-        <w:t>assertEquals</w:t>
-      </w:r>
-      <w:proofErr w:type="spellEnd"/>
-      <w:r>
-        <w:rPr>
-          <w:lang w:val="en-US"/>
-        </w:rPr>
-        <w:t>(</w:t>
-      </w:r>
-      <w:proofErr w:type="spellStart"/>
-      <w:r>
-        <w:rPr>
-          <w:lang w:val="en-US"/>
-        </w:rPr>
-        <w:t>exception.getMessage</w:t>
-      </w:r>
-      <w:proofErr w:type="spellEnd"/>
-      <w:r>
-        <w:rPr>
-          <w:lang w:val="en-US"/>
-        </w:rPr>
-        <w:t>(), "Not supported");</w:t>
-      </w:r>
-    </w:p>
-    <w:p>
-      <w:pPr>
-        <w:pStyle w:val="a5"/>
-        <w:rPr>
-          <w:lang w:val="en-US"/>
-        </w:rPr>
-      </w:pPr>
-      <w:r>
-        <w:rPr>
-          <w:lang w:val="en-US"/>
-        </w:rPr>
-        <w:lastRenderedPageBreak/>
-        <w:t>}</w:t>
-      </w:r>
-    </w:p>
-    <w:p>
-      <w:pPr>
-        <w:pStyle w:val="a5"/>
-        <w:rPr>
-          <w:lang w:val="en-US"/>
-        </w:rPr>
-      </w:pPr>
-    </w:p>
-    <w:p>
-      <w:pPr>
-        <w:pStyle w:val="a5"/>
-        <w:rPr>
-          <w:lang w:val="en-US"/>
-        </w:rPr>
-      </w:pPr>
-      <w:r>
-        <w:rPr>
-          <w:lang w:val="en-US"/>
-        </w:rPr>
-        <w:t>@Test</w:t>
-      </w:r>
-    </w:p>
-    <w:p>
-      <w:pPr>
-        <w:pStyle w:val="a5"/>
-        <w:rPr>
-          <w:lang w:val="en-US"/>
-        </w:rPr>
-      </w:pPr>
-      <w:r>
-        <w:rPr>
-          <w:lang w:val="en-US"/>
-        </w:rPr>
-        <w:t xml:space="preserve">void </w:t>
-      </w:r>
-      <w:proofErr w:type="spellStart"/>
-      <w:r>
-        <w:rPr>
-          <w:lang w:val="en-US"/>
-        </w:rPr>
-        <w:t>assertThrowsException</w:t>
-      </w:r>
-      <w:proofErr w:type="spellEnd"/>
-      <w:r>
-        <w:rPr>
-          <w:lang w:val="en-US"/>
-        </w:rPr>
-        <w:t>() {</w:t>
-      </w:r>
-    </w:p>
-    <w:p>
-      <w:pPr>
-        <w:pStyle w:val="a5"/>
-        <w:rPr>
-          <w:lang w:val="en-US"/>
-        </w:rPr>
-      </w:pPr>
-      <w:r>
-        <w:rPr>
-          <w:lang w:val="en-US"/>
-        </w:rPr>
-        <w:t xml:space="preserve">    String str = null;</w:t>
-      </w:r>
-    </w:p>
-    <w:p>
-      <w:pPr>
-        <w:pStyle w:val="a5"/>
-        <w:rPr>
-          <w:lang w:val="en-US"/>
-        </w:rPr>
-      </w:pPr>
-      <w:r>
-        <w:rPr>
-          <w:lang w:val="en-US"/>
-        </w:rPr>
-        <w:t xml:space="preserve">    </w:t>
-      </w:r>
-      <w:proofErr w:type="spellStart"/>
-      <w:r>
-        <w:rPr>
-          <w:lang w:val="en-US"/>
-        </w:rPr>
-        <w:t>assertThrows</w:t>
-      </w:r>
-      <w:proofErr w:type="spellEnd"/>
-      <w:r>
-        <w:rPr>
-          <w:lang w:val="en-US"/>
-        </w:rPr>
-        <w:t>(</w:t>
-      </w:r>
-      <w:proofErr w:type="spellStart"/>
-      <w:r>
-        <w:rPr>
-          <w:lang w:val="en-US"/>
-        </w:rPr>
-        <w:t>IllegalArgumentException.class</w:t>
-      </w:r>
-      <w:proofErr w:type="spellEnd"/>
-      <w:r>
-        <w:rPr>
-          <w:lang w:val="en-US"/>
-        </w:rPr>
-        <w:t>, () -&gt; {</w:t>
-      </w:r>
-    </w:p>
-    <w:p>
-      <w:pPr>
-        <w:pStyle w:val="a5"/>
-        <w:rPr>
-          <w:lang w:val="en-US"/>
-        </w:rPr>
-      </w:pPr>
-      <w:r>
-        <w:rPr>
-          <w:lang w:val="en-US"/>
-        </w:rPr>
-        <w:t xml:space="preserve">      </w:t>
-      </w:r>
-      <w:proofErr w:type="spellStart"/>
-      <w:r>
-        <w:rPr>
-          <w:lang w:val="en-US"/>
-        </w:rPr>
-        <w:t>Integer.valueOf</w:t>
-      </w:r>
-      <w:proofErr w:type="spellEnd"/>
-      <w:r>
-        <w:rPr>
-          <w:lang w:val="en-US"/>
-        </w:rPr>
-        <w:t>(str);</w:t>
-      </w:r>
-    </w:p>
-    <w:p>
-      <w:pPr>
-        <w:pStyle w:val="a5"/>
-      </w:pPr>
-      <w:r>
-        <w:rPr>
-          <w:lang w:val="en-US"/>
-        </w:rPr>
-        <w:t xml:space="preserve">    </w:t>
-      </w:r>
-      <w:r>
-        <w:t>});</w:t>
-      </w:r>
-    </w:p>
-    <w:p>
-      <w:pPr>
-        <w:pStyle w:val="a5"/>
-      </w:pPr>
-      <w:r>
-        <w:t>}</w:t>
-      </w:r>
-    </w:p>
-    <w:p>
-      <w:pPr>
-        <w:pStyle w:val="a5"/>
-      </w:pPr>
-      <w:r>
-        <w:t>Первый пример используется для проверки более подробной информации о сгенерированном исключении, а второй только проверяет тип исключения.</w:t>
-      </w:r>
-    </w:p>
-    <w:p>
-      <w:pPr>
-        <w:pStyle w:val="a5"/>
-      </w:pPr>
-    </w:p>
-    <w:p>
-      <w:pPr>
-        <w:pStyle w:val="a5"/>
-      </w:pPr>
-      <w:r>
+        <w:t>.</w:t>
+      </w:r>
+    </w:p>
+    <w:p>
+      <w:pPr>
+        <w:pStyle w:val="a5"/>
         <w:rPr>
           <w:rStyle w:val="aa"/>
           <w:i w:val="0"/>
           <w:iCs w:val="0"/>
         </w:rPr>
-        <w:t>@</w:t>
+      </w:pPr>
+    </w:p>
+    <w:p>
+      <w:pPr>
+        <w:pStyle w:val="a5"/>
+        <w:rPr>
+          <w:lang w:val="en-US"/>
+        </w:rPr>
+      </w:pPr>
+      <w:r>
+        <w:rPr>
+          <w:lang w:val="en-US"/>
+        </w:rPr>
+        <w:t>@Test</w:t>
+      </w:r>
+    </w:p>
+    <w:p>
+      <w:pPr>
+        <w:pStyle w:val="a5"/>
+        <w:rPr>
+          <w:lang w:val="en-US"/>
+        </w:rPr>
+      </w:pPr>
+      <w:r>
+        <w:rPr>
+          <w:lang w:val="en-US"/>
+        </w:rPr>
+        <w:t xml:space="preserve">void </w:t>
       </w:r>
       <w:proofErr w:type="spellStart"/>
+      <w:proofErr w:type="gramStart"/>
+      <w:r>
+        <w:rPr>
+          <w:lang w:val="en-US"/>
+        </w:rPr>
+        <w:t>shouldThrowException</w:t>
+      </w:r>
+      <w:proofErr w:type="spellEnd"/>
+      <w:r>
+        <w:rPr>
+          <w:lang w:val="en-US"/>
+        </w:rPr>
+        <w:t>(</w:t>
+      </w:r>
+      <w:proofErr w:type="gramEnd"/>
+      <w:r>
+        <w:rPr>
+          <w:lang w:val="en-US"/>
+        </w:rPr>
+        <w:t>) {</w:t>
+      </w:r>
+    </w:p>
+    <w:p>
+      <w:pPr>
+        <w:pStyle w:val="a5"/>
+        <w:rPr>
+          <w:lang w:val="en-US"/>
+        </w:rPr>
+      </w:pPr>
+      <w:r>
+        <w:rPr>
+          <w:lang w:val="en-US"/>
+        </w:rPr>
+        <w:t xml:space="preserve">    Throwable exception = </w:t>
+      </w:r>
+      <w:proofErr w:type="spellStart"/>
+      <w:proofErr w:type="gramStart"/>
+      <w:r>
+        <w:rPr>
+          <w:lang w:val="en-US"/>
+        </w:rPr>
+        <w:t>assertThrows</w:t>
+      </w:r>
+      <w:proofErr w:type="spellEnd"/>
+      <w:r>
+        <w:rPr>
+          <w:lang w:val="en-US"/>
+        </w:rPr>
+        <w:t>(</w:t>
+      </w:r>
+      <w:proofErr w:type="spellStart"/>
+      <w:proofErr w:type="gramEnd"/>
+      <w:r>
+        <w:rPr>
+          <w:lang w:val="en-US"/>
+        </w:rPr>
+        <w:t>UnsupportedOperationException.class</w:t>
+      </w:r>
+      <w:proofErr w:type="spellEnd"/>
+      <w:r>
+        <w:rPr>
+          <w:lang w:val="en-US"/>
+        </w:rPr>
+        <w:t>, () -&gt; {</w:t>
+      </w:r>
+    </w:p>
+    <w:p>
+      <w:pPr>
+        <w:pStyle w:val="a5"/>
+        <w:rPr>
+          <w:lang w:val="en-US"/>
+        </w:rPr>
+      </w:pPr>
+      <w:r>
+        <w:rPr>
+          <w:lang w:val="en-US"/>
+        </w:rPr>
+        <w:t xml:space="preserve">      throw new </w:t>
+      </w:r>
+      <w:proofErr w:type="spellStart"/>
+      <w:proofErr w:type="gramStart"/>
+      <w:r>
+        <w:rPr>
+          <w:lang w:val="en-US"/>
+        </w:rPr>
+        <w:t>UnsupportedOperationException</w:t>
+      </w:r>
+      <w:proofErr w:type="spellEnd"/>
+      <w:r>
+        <w:rPr>
+          <w:lang w:val="en-US"/>
+        </w:rPr>
+        <w:t>(</w:t>
+      </w:r>
+      <w:proofErr w:type="gramEnd"/>
+      <w:r>
+        <w:rPr>
+          <w:lang w:val="en-US"/>
+        </w:rPr>
+        <w:t>"Not supported");</w:t>
+      </w:r>
+    </w:p>
+    <w:p>
+      <w:pPr>
+        <w:pStyle w:val="a5"/>
+      </w:pPr>
+      <w:r>
+        <w:rPr>
+          <w:lang w:val="en-US"/>
+        </w:rPr>
+        <w:t xml:space="preserve">    </w:t>
+      </w:r>
+      <w:r>
+        <w:t>});</w:t>
+      </w:r>
+    </w:p>
+    <w:p>
+      <w:pPr>
+        <w:pStyle w:val="a5"/>
+        <w:rPr>
+          <w:lang w:val="en-US"/>
+        </w:rPr>
+      </w:pPr>
+      <w:r>
+        <w:t xml:space="preserve">    </w:t>
+      </w:r>
+      <w:proofErr w:type="spellStart"/>
+      <w:r>
+        <w:rPr>
+          <w:lang w:val="en-US"/>
+        </w:rPr>
+        <w:t>assertEquals</w:t>
+      </w:r>
+      <w:proofErr w:type="spellEnd"/>
+      <w:r>
+        <w:rPr>
+          <w:lang w:val="en-US"/>
+        </w:rPr>
+        <w:t>(</w:t>
+      </w:r>
+      <w:proofErr w:type="spellStart"/>
+      <w:proofErr w:type="gramStart"/>
+      <w:r>
+        <w:rPr>
+          <w:lang w:val="en-US"/>
+        </w:rPr>
+        <w:t>exception.getMessage</w:t>
+      </w:r>
+      <w:proofErr w:type="spellEnd"/>
+      <w:proofErr w:type="gramEnd"/>
+      <w:r>
+        <w:rPr>
+          <w:lang w:val="en-US"/>
+        </w:rPr>
+        <w:t>(), "Not supported");</w:t>
+      </w:r>
+    </w:p>
+    <w:p>
+      <w:pPr>
+        <w:pStyle w:val="a5"/>
+        <w:rPr>
+          <w:lang w:val="en-US"/>
+        </w:rPr>
+      </w:pPr>
+      <w:r>
+        <w:rPr>
+          <w:lang w:val="en-US"/>
+        </w:rPr>
+        <w:t>}</w:t>
+      </w:r>
+    </w:p>
+    <w:p>
+      <w:pPr>
+        <w:pStyle w:val="a5"/>
+        <w:rPr>
+          <w:lang w:val="en-US"/>
+        </w:rPr>
+      </w:pPr>
+    </w:p>
+    <w:p>
+      <w:pPr>
+        <w:pStyle w:val="a5"/>
+        <w:rPr>
+          <w:lang w:val="en-US"/>
+        </w:rPr>
+      </w:pPr>
+      <w:r>
+        <w:rPr>
+          <w:lang w:val="en-US"/>
+        </w:rPr>
+        <w:t>@Test</w:t>
+      </w:r>
+    </w:p>
+    <w:p>
+      <w:pPr>
+        <w:pStyle w:val="a5"/>
+        <w:rPr>
+          <w:lang w:val="en-US"/>
+        </w:rPr>
+      </w:pPr>
+      <w:r>
+        <w:rPr>
+          <w:lang w:val="en-US"/>
+        </w:rPr>
+        <w:t xml:space="preserve">void </w:t>
+      </w:r>
+      <w:proofErr w:type="spellStart"/>
+      <w:proofErr w:type="gramStart"/>
+      <w:r>
+        <w:rPr>
+          <w:lang w:val="en-US"/>
+        </w:rPr>
+        <w:t>assertThrowsException</w:t>
+      </w:r>
+      <w:proofErr w:type="spellEnd"/>
+      <w:r>
+        <w:rPr>
+          <w:lang w:val="en-US"/>
+        </w:rPr>
+        <w:t>(</w:t>
+      </w:r>
+      <w:proofErr w:type="gramEnd"/>
+      <w:r>
+        <w:rPr>
+          <w:lang w:val="en-US"/>
+        </w:rPr>
+        <w:t>) {</w:t>
+      </w:r>
+    </w:p>
+    <w:p>
+      <w:pPr>
+        <w:pStyle w:val="a5"/>
+        <w:rPr>
+          <w:lang w:val="en-US"/>
+        </w:rPr>
+      </w:pPr>
+      <w:r>
+        <w:rPr>
+          <w:lang w:val="en-US"/>
+        </w:rPr>
+        <w:t xml:space="preserve">    String str = </w:t>
+      </w:r>
+      <w:proofErr w:type="gramStart"/>
+      <w:r>
+        <w:rPr>
+          <w:lang w:val="en-US"/>
+        </w:rPr>
+        <w:t>null;</w:t>
+      </w:r>
+      <w:proofErr w:type="gramEnd"/>
+    </w:p>
+    <w:p>
+      <w:pPr>
+        <w:pStyle w:val="a5"/>
+        <w:rPr>
+          <w:lang w:val="en-US"/>
+        </w:rPr>
+      </w:pPr>
+      <w:r>
+        <w:rPr>
+          <w:lang w:val="en-US"/>
+        </w:rPr>
+        <w:t xml:space="preserve">    </w:t>
+      </w:r>
+      <w:proofErr w:type="spellStart"/>
+      <w:proofErr w:type="gramStart"/>
+      <w:r>
+        <w:rPr>
+          <w:lang w:val="en-US"/>
+        </w:rPr>
+        <w:t>assertThrows</w:t>
+      </w:r>
+      <w:proofErr w:type="spellEnd"/>
+      <w:r>
+        <w:rPr>
+          <w:lang w:val="en-US"/>
+        </w:rPr>
+        <w:t>(</w:t>
+      </w:r>
+      <w:proofErr w:type="spellStart"/>
+      <w:proofErr w:type="gramEnd"/>
+      <w:r>
+        <w:rPr>
+          <w:lang w:val="en-US"/>
+        </w:rPr>
+        <w:t>IllegalArgumentException.class</w:t>
+      </w:r>
+      <w:proofErr w:type="spellEnd"/>
+      <w:r>
+        <w:rPr>
+          <w:lang w:val="en-US"/>
+        </w:rPr>
+        <w:t>, () -&gt; {</w:t>
+      </w:r>
+    </w:p>
+    <w:p>
+      <w:pPr>
+        <w:pStyle w:val="a5"/>
+        <w:rPr>
+          <w:lang w:val="en-US"/>
+        </w:rPr>
+      </w:pPr>
+      <w:r>
+        <w:rPr>
+          <w:lang w:val="en-US"/>
+        </w:rPr>
+        <w:t xml:space="preserve">      </w:t>
+      </w:r>
+      <w:proofErr w:type="spellStart"/>
+      <w:r>
+        <w:rPr>
+          <w:lang w:val="en-US"/>
+        </w:rPr>
+        <w:t>Integer.valueOf</w:t>
+      </w:r>
+      <w:proofErr w:type="spellEnd"/>
+      <w:r>
+        <w:rPr>
+          <w:lang w:val="en-US"/>
+        </w:rPr>
+        <w:t>(str</w:t>
+      </w:r>
+      <w:proofErr w:type="gramStart"/>
+      <w:r>
+        <w:rPr>
+          <w:lang w:val="en-US"/>
+        </w:rPr>
+        <w:t>);</w:t>
+      </w:r>
+      <w:proofErr w:type="gramEnd"/>
+    </w:p>
+    <w:p>
+      <w:pPr>
+        <w:pStyle w:val="a5"/>
+      </w:pPr>
+      <w:r>
+        <w:rPr>
+          <w:lang w:val="en-US"/>
+        </w:rPr>
+        <w:t xml:space="preserve">    </w:t>
+      </w:r>
+      <w:r>
+        <w:t>});</w:t>
+      </w:r>
+    </w:p>
+    <w:p>
+      <w:pPr>
+        <w:pStyle w:val="a5"/>
+      </w:pPr>
+      <w:r>
+        <w:t>}</w:t>
+      </w:r>
+    </w:p>
+    <w:p>
+      <w:pPr>
+        <w:pStyle w:val="a5"/>
+      </w:pPr>
+    </w:p>
+    <w:p>
+      <w:pPr>
+        <w:pStyle w:val="a5"/>
+      </w:pPr>
+      <w:r>
+        <w:t>Первый пример используется для проверки более подробной информации о сгенерированном исключении, а второй только проверяет тип исключения.</w:t>
+      </w:r>
+    </w:p>
+    <w:p>
+      <w:pPr>
+        <w:pStyle w:val="a5"/>
+      </w:pPr>
+    </w:p>
+    <w:p>
+      <w:pPr>
+        <w:pStyle w:val="a5"/>
+      </w:pPr>
       <w:r>
         <w:rPr>
           <w:rStyle w:val="aa"/>
           <w:i w:val="0"/>
           <w:iCs w:val="0"/>
         </w:rPr>
-        <w:t>SelectPackages</w:t>
-      </w:r>
-      <w:proofErr w:type="spellEnd"/>
+        <w:t>@</w:t>
+      </w:r>
+      <w:proofErr w:type="spellStart"/>
       <w:r>
         <w:rPr>
           <w:rStyle w:val="aa"/>
           <w:i w:val="0"/>
           <w:iCs w:val="0"/>
         </w:rPr>
-        <w:t> </w:t>
-      </w:r>
-      <w:r>
-        <w:t>и </w:t>
-      </w:r>
+        <w:t>SelectPackages</w:t>
+      </w:r>
+      <w:proofErr w:type="spellEnd"/>
       <w:r>
         <w:rPr>
           <w:rStyle w:val="aa"/>
           <w:i w:val="0"/>
           <w:iCs w:val="0"/>
         </w:rPr>
-        <w:t>@</w:t>
-      </w:r>
-      <w:proofErr w:type="spellStart"/>
+        <w:t> </w:t>
+      </w:r>
+      <w:r>
+        <w:t>и </w:t>
+      </w:r>
       <w:r>
         <w:rPr>
           <w:rStyle w:val="aa"/>
           <w:i w:val="0"/>
           <w:iCs w:val="0"/>
         </w:rPr>
-        <w:t>SelectClasses</w:t>
-      </w:r>
-      <w:proofErr w:type="spellEnd"/>
+        <w:t>@</w:t>
+      </w:r>
+      <w:proofErr w:type="spellStart"/>
       <w:r>
         <w:rPr>
           <w:rStyle w:val="aa"/>
           <w:i w:val="0"/>
           <w:iCs w:val="0"/>
         </w:rPr>
-        <w:t> </w:t>
-      </w:r>
+        <w:t>SelectClasses</w:t>
+      </w:r>
+      <w:proofErr w:type="spellEnd"/>
       <w:r>
         <w:rPr>
           <w:rStyle w:val="aa"/>
           <w:i w:val="0"/>
           <w:iCs w:val="0"/>
         </w:rPr>
+        <w:t> </w:t>
+      </w:r>
+      <w:r>
+        <w:rPr>
+          <w:rStyle w:val="aa"/>
+          <w:i w:val="0"/>
+          <w:iCs w:val="0"/>
+        </w:rPr>
         <w:t xml:space="preserve">– аннотации </w:t>
       </w:r>
       <w:r>
@@ -2219,6 +2275,11 @@
       <w:r>
         <w:t>Функциональные требования:</w:t>
       </w:r>
+    </w:p>
+    <w:p>
+      <w:pPr>
+        <w:pStyle w:val="a5"/>
+      </w:pPr>
     </w:p>
     <w:p>
       <w:pPr>
@@ -2241,80 +2302,22 @@
         </w:numPr>
       </w:pPr>
       <w:r>
-        <w:t xml:space="preserve">Системе при запуске должны передаваться входные параметры: строка </w:t>
-      </w:r>
-      <w:r>
-        <w:rPr>
-          <w:lang w:val="en-US"/>
-        </w:rPr>
-        <w:t>URL</w:t>
-      </w:r>
-      <w:r>
-        <w:t xml:space="preserve"> и формат вывода (</w:t>
-      </w:r>
-      <w:r>
-        <w:t>-</w:t>
-      </w:r>
-      <w:r>
-        <w:rPr>
-          <w:lang w:val="en-US"/>
-        </w:rPr>
-        <w:t>f</w:t>
-      </w:r>
-      <w:r>
-        <w:t xml:space="preserve"> </w:t>
-      </w:r>
-      <w:r>
-        <w:t xml:space="preserve">в файл, </w:t>
-      </w:r>
-      <w:r>
-        <w:t>-</w:t>
-      </w:r>
-      <w:r>
-        <w:rPr>
-          <w:lang w:val="en-US"/>
-        </w:rPr>
-        <w:t>c</w:t>
-      </w:r>
-      <w:r>
-        <w:t xml:space="preserve"> </w:t>
-      </w:r>
-      <w:r>
-        <w:t xml:space="preserve">в консоль, без параметра тоже в консоль) и в случае, если передан параметр </w:t>
-      </w:r>
-      <w:r>
-        <w:t>-</w:t>
-      </w:r>
-      <w:r>
-        <w:rPr>
-          <w:lang w:val="en-US"/>
-        </w:rPr>
-        <w:t>f</w:t>
-      </w:r>
-      <w:r>
-        <w:t>, можно передать параметр названия выходного файла.</w:t>
-      </w:r>
-      <w:r>
-        <w:t xml:space="preserve"> </w:t>
-      </w:r>
-      <w:r>
-        <w:t xml:space="preserve">По параметру </w:t>
-      </w:r>
-      <w:r>
-        <w:t>-</w:t>
-      </w:r>
-      <w:r>
-        <w:rPr>
-          <w:lang w:val="en-US"/>
-        </w:rPr>
-        <w:t>h</w:t>
-      </w:r>
-      <w:r>
-        <w:t xml:space="preserve"> будет выдаваться справка.</w:t>
+        <w:t>Системе должны передаваться входные параметры</w:t>
+      </w:r>
+      <w:r>
+        <w:t>,</w:t>
+      </w:r>
+      <w:r>
+        <w:t xml:space="preserve"> определен</w:t>
+      </w:r>
+      <w:r>
+        <w:t>ные</w:t>
+      </w:r>
+      <w:r>
+        <w:t xml:space="preserve"> в таблице 1.</w:t>
       </w:r>
       <w:r>
         <w:br/>
-        <w:t>Входные параметры определены в таблице 1.</w:t>
       </w:r>
       <w:r>
         <w:br/>
@@ -2702,12 +2705,7 @@
               <w:jc w:val="center"/>
             </w:pPr>
             <w:r>
-              <w:t>Ничег</w:t>
-            </w:r>
-            <w:bookmarkStart w:id="4" w:name="_GoBack"/>
-            <w:bookmarkEnd w:id="4"/>
-            <w:r>
-              <w:t>о</w:t>
+              <w:t>Ничего</w:t>
             </w:r>
           </w:p>
         </w:tc>
@@ -2821,6 +2819,12 @@
     <w:p>
       <w:pPr>
         <w:pStyle w:val="a5"/>
+        <w:ind w:left="720"/>
+      </w:pPr>
+    </w:p>
+    <w:p>
+      <w:pPr>
+        <w:pStyle w:val="a5"/>
         <w:numPr>
           <w:ilvl w:val="0"/>
           <w:numId w:val="7"/>
@@ -2839,10 +2843,28 @@
         </w:numPr>
       </w:pPr>
       <w:r>
+        <w:t>Система должна проверять входные данные на правильность их порядка.</w:t>
+      </w:r>
+    </w:p>
+    <w:p>
+      <w:pPr>
+        <w:pStyle w:val="a5"/>
+        <w:numPr>
+          <w:ilvl w:val="0"/>
+          <w:numId w:val="7"/>
+        </w:numPr>
+      </w:pPr>
+      <w:r>
         <w:t>В случае неправильного ввода входных параметров система должна вывести подробное описание ошибки в консоль согласно таблице 2.</w:t>
       </w:r>
       <w:r>
         <w:br/>
+      </w:r>
+      <w:r>
+        <w:lastRenderedPageBreak/>
+        <w:br/>
+      </w:r>
+      <w:r>
         <w:t>Таблица 2.</w:t>
       </w:r>
     </w:p>
@@ -2869,7 +2891,6 @@
               <w:jc w:val="center"/>
             </w:pPr>
             <w:r>
-              <w:lastRenderedPageBreak/>
               <w:t>Случай с ошибкой</w:t>
             </w:r>
           </w:p>
@@ -3152,6 +3173,30 @@
               </w:rPr>
               <w:t>URL</w:t>
             </w:r>
+            <w:r>
+              <w:t xml:space="preserve"> и не </w:t>
+            </w:r>
+            <w:r>
+              <w:t>-</w:t>
+            </w:r>
+            <w:r>
+              <w:rPr>
+                <w:lang w:val="en-US"/>
+              </w:rPr>
+              <w:t>h</w:t>
+            </w:r>
+            <w:r>
+              <w:t xml:space="preserve"> или </w:t>
+            </w:r>
+            <w:r>
+              <w:rPr>
+                <w:lang w:val="en-US"/>
+              </w:rPr>
+              <w:t>URL</w:t>
+            </w:r>
+            <w:r>
+              <w:t xml:space="preserve"> введён неверно</w:t>
+            </w:r>
           </w:p>
         </w:tc>
         <w:tc>
@@ -3162,7 +3207,28 @@
             <w:pPr>
               <w:pStyle w:val="a5"/>
               <w:jc w:val="center"/>
+              <w:rPr>
+                <w:lang w:val="en-US"/>
+              </w:rPr>
             </w:pPr>
+            <w:r>
+              <w:rPr>
+                <w:lang w:val="en-US"/>
+              </w:rPr>
+              <w:t xml:space="preserve">Invalid </w:t>
+            </w:r>
+            <w:r>
+              <w:rPr>
+                <w:lang w:val="en-US"/>
+              </w:rPr>
+              <w:t>URL</w:t>
+            </w:r>
+            <w:r>
+              <w:rPr>
+                <w:lang w:val="en-US"/>
+              </w:rPr>
+              <w:t>! Please, write URL correctly. For help use command -h.</w:t>
+            </w:r>
           </w:p>
         </w:tc>
       </w:tr>
@@ -3176,6 +3242,33 @@
               <w:pStyle w:val="a5"/>
               <w:jc w:val="center"/>
             </w:pPr>
+            <w:r>
+              <w:t xml:space="preserve">Первый аргумент </w:t>
+            </w:r>
+            <w:r>
+              <w:rPr>
+                <w:lang w:val="en-US"/>
+              </w:rPr>
+              <w:t>URL</w:t>
+            </w:r>
+            <w:r>
+              <w:t>, второй -</w:t>
+            </w:r>
+            <w:r>
+              <w:rPr>
+                <w:lang w:val="en-US"/>
+              </w:rPr>
+              <w:t>c</w:t>
+            </w:r>
+            <w:r>
+              <w:t xml:space="preserve">, третий – не аргумент скачиваемой части контента по </w:t>
+            </w:r>
+            <w:r>
+              <w:rPr>
+                <w:lang w:val="en-US"/>
+              </w:rPr>
+              <w:t>URL</w:t>
+            </w:r>
           </w:p>
         </w:tc>
         <w:tc>
@@ -3186,7 +3279,28 @@
             <w:pPr>
               <w:pStyle w:val="a5"/>
               <w:jc w:val="center"/>
+              <w:rPr>
+                <w:lang w:val="en-US"/>
+              </w:rPr>
             </w:pPr>
+            <w:r>
+              <w:rPr>
+                <w:lang w:val="en-US"/>
+              </w:rPr>
+              <w:t>After -c output type you can write only</w:t>
+            </w:r>
+            <w:r>
+              <w:rPr>
+                <w:lang w:val="en-US"/>
+              </w:rPr>
+              <w:t xml:space="preserve"> </w:t>
+            </w:r>
+            <w:r>
+              <w:rPr>
+                <w:lang w:val="en-US"/>
+              </w:rPr>
+              <w:t>scrapping document part argument! (-text / -body / -head / -all) For help use command -h.</w:t>
+            </w:r>
           </w:p>
         </w:tc>
       </w:tr>
@@ -3200,6 +3314,27 @@
               <w:pStyle w:val="a5"/>
               <w:jc w:val="center"/>
             </w:pPr>
+            <w:r>
+              <w:t xml:space="preserve">Первый аргумент </w:t>
+            </w:r>
+            <w:r>
+              <w:rPr>
+                <w:lang w:val="en-US"/>
+              </w:rPr>
+              <w:t>URL</w:t>
+            </w:r>
+            <w:r>
+              <w:t xml:space="preserve">, второй </w:t>
+            </w:r>
+            <w:r>
+              <w:t xml:space="preserve">не тип вывода данных и не аргумент скачиваемой части контента по </w:t>
+            </w:r>
+            <w:r>
+              <w:rPr>
+                <w:lang w:val="en-US"/>
+              </w:rPr>
+              <w:t>URL</w:t>
+            </w:r>
           </w:p>
         </w:tc>
         <w:tc>
@@ -3210,7 +3345,224 @@
             <w:pPr>
               <w:pStyle w:val="a5"/>
               <w:jc w:val="center"/>
+              <w:rPr>
+                <w:lang w:val="en-US"/>
+              </w:rPr>
             </w:pPr>
+            <w:r>
+              <w:rPr>
+                <w:lang w:val="en-US"/>
+              </w:rPr>
+              <w:t>You must write output type command or part of scrapping page after URL! For help use command -h.</w:t>
+            </w:r>
+          </w:p>
+        </w:tc>
+      </w:tr>
+      <w:tr>
+        <w:tc>
+          <w:tcPr>
+            <w:tcW w:w="4322" w:type="dxa"/>
+          </w:tcPr>
+          <w:p>
+            <w:pPr>
+              <w:pStyle w:val="a5"/>
+              <w:jc w:val="center"/>
+            </w:pPr>
+            <w:r>
+              <w:t xml:space="preserve">Первый аргумент </w:t>
+            </w:r>
+            <w:r>
+              <w:rPr>
+                <w:lang w:val="en-US"/>
+              </w:rPr>
+              <w:t>URL</w:t>
+            </w:r>
+            <w:r>
+              <w:t>, второй не тип вывода данных</w:t>
+            </w:r>
+            <w:r>
+              <w:t xml:space="preserve"> и дальше ещё идут аргумент(ы)</w:t>
+            </w:r>
+          </w:p>
+        </w:tc>
+        <w:tc>
+          <w:tcPr>
+            <w:tcW w:w="4303" w:type="dxa"/>
+          </w:tcPr>
+          <w:p>
+            <w:pPr>
+              <w:pStyle w:val="a5"/>
+              <w:jc w:val="center"/>
+              <w:rPr>
+                <w:lang w:val="en-US"/>
+              </w:rPr>
+            </w:pPr>
+            <w:r>
+              <w:rPr>
+                <w:lang w:val="en-US"/>
+              </w:rPr>
+              <w:t xml:space="preserve">You can write other </w:t>
+            </w:r>
+            <w:proofErr w:type="spellStart"/>
+            <w:r>
+              <w:rPr>
+                <w:lang w:val="en-US"/>
+              </w:rPr>
+              <w:t>args</w:t>
+            </w:r>
+            <w:proofErr w:type="spellEnd"/>
+            <w:r>
+              <w:rPr>
+                <w:lang w:val="en-US"/>
+              </w:rPr>
+              <w:t xml:space="preserve"> only after type command (-c or -f)! For help use command -h.</w:t>
+            </w:r>
+          </w:p>
+        </w:tc>
+      </w:tr>
+      <w:tr>
+        <w:tc>
+          <w:tcPr>
+            <w:tcW w:w="4322" w:type="dxa"/>
+          </w:tcPr>
+          <w:p>
+            <w:pPr>
+              <w:pStyle w:val="a5"/>
+              <w:jc w:val="center"/>
+            </w:pPr>
+            <w:r>
+              <w:t xml:space="preserve">Первый аргумент </w:t>
+            </w:r>
+            <w:r>
+              <w:rPr>
+                <w:lang w:val="en-US"/>
+              </w:rPr>
+              <w:t>URL</w:t>
+            </w:r>
+            <w:r>
+              <w:t>, второй</w:t>
+            </w:r>
+            <w:r>
+              <w:t xml:space="preserve"> -</w:t>
+            </w:r>
+            <w:r>
+              <w:rPr>
+                <w:lang w:val="en-US"/>
+              </w:rPr>
+              <w:t>f</w:t>
+            </w:r>
+            <w:r>
+              <w:t xml:space="preserve">, </w:t>
+            </w:r>
+            <w:r>
+              <w:t xml:space="preserve">третий </w:t>
+            </w:r>
+            <w:r>
+              <w:t xml:space="preserve">не аргумент скачиваемой части контента по </w:t>
+            </w:r>
+            <w:r>
+              <w:rPr>
+                <w:lang w:val="en-US"/>
+              </w:rPr>
+              <w:t>URL</w:t>
+            </w:r>
+            <w:r>
+              <w:t xml:space="preserve"> и не формат сохраняемого файла</w:t>
+            </w:r>
+            <w:r>
+              <w:t xml:space="preserve"> </w:t>
+            </w:r>
+          </w:p>
+        </w:tc>
+        <w:tc>
+          <w:tcPr>
+            <w:tcW w:w="4303" w:type="dxa"/>
+          </w:tcPr>
+          <w:p>
+            <w:pPr>
+              <w:pStyle w:val="a5"/>
+              <w:jc w:val="center"/>
+              <w:rPr>
+                <w:lang w:val="en-US"/>
+              </w:rPr>
+            </w:pPr>
+            <w:r>
+              <w:rPr>
+                <w:lang w:val="en-US"/>
+              </w:rPr>
+              <w:t>After -f must be part of scrapping page or file type argument before filename! For help use command -h.</w:t>
+            </w:r>
+          </w:p>
+        </w:tc>
+      </w:tr>
+      <w:tr>
+        <w:tc>
+          <w:tcPr>
+            <w:tcW w:w="4322" w:type="dxa"/>
+          </w:tcPr>
+          <w:p>
+            <w:pPr>
+              <w:pStyle w:val="a5"/>
+              <w:jc w:val="center"/>
+            </w:pPr>
+            <w:r>
+              <w:t>Нарушен порядок в цепочке из пяти входных параметров (п</w:t>
+            </w:r>
+            <w:r>
+              <w:t xml:space="preserve">ервый аргумент </w:t>
+            </w:r>
+            <w:r>
+              <w:rPr>
+                <w:lang w:val="en-US"/>
+              </w:rPr>
+              <w:t>URL</w:t>
+            </w:r>
+            <w:r>
+              <w:t>, второй -</w:t>
+            </w:r>
+            <w:r>
+              <w:rPr>
+                <w:lang w:val="en-US"/>
+              </w:rPr>
+              <w:t>f</w:t>
+            </w:r>
+            <w:r>
+              <w:t xml:space="preserve">, дальше – путаница) </w:t>
+            </w:r>
+          </w:p>
+        </w:tc>
+        <w:tc>
+          <w:tcPr>
+            <w:tcW w:w="4303" w:type="dxa"/>
+          </w:tcPr>
+          <w:p>
+            <w:pPr>
+              <w:pStyle w:val="a5"/>
+              <w:jc w:val="center"/>
+              <w:rPr>
+                <w:lang w:val="en-US"/>
+              </w:rPr>
+            </w:pPr>
+            <w:r>
+              <w:rPr>
+                <w:lang w:val="en-US"/>
+              </w:rPr>
+              <w:t xml:space="preserve">You must write arguments in order: </w:t>
+            </w:r>
+            <w:proofErr w:type="spellStart"/>
+            <w:r>
+              <w:rPr>
+                <w:lang w:val="en-US"/>
+              </w:rPr>
+              <w:t>url</w:t>
+            </w:r>
+            <w:proofErr w:type="spellEnd"/>
+            <w:r>
+              <w:rPr>
+                <w:lang w:val="en-US"/>
+              </w:rPr>
+              <w:t>, -f, part of scrapping page argument, file type argument, filename! For help use command -h.</w:t>
+            </w:r>
           </w:p>
         </w:tc>
       </w:tr>
@@ -3224,17 +3576,22 @@
         </w:numPr>
       </w:pPr>
       <w:r>
-        <w:t xml:space="preserve">Система должна выводить справку по команде </w:t>
-      </w:r>
-      <w:r>
-        <w:t>-</w:t>
-      </w:r>
-      <w:r>
-        <w:rPr>
-          <w:lang w:val="en-US"/>
-        </w:rPr>
-        <w:t>h</w:t>
-      </w:r>
+        <w:t xml:space="preserve">В случае возникновения непредвиденных исключений при получении данных по </w:t>
+      </w:r>
+      <w:r>
+        <w:rPr>
+          <w:lang w:val="en-US"/>
+        </w:rPr>
+        <w:t>URL</w:t>
+      </w:r>
+      <w:r>
+        <w:t xml:space="preserve">, система должна вывести </w:t>
+      </w:r>
+      <w:proofErr w:type="spellStart"/>
+      <w:r>
+        <w:t>стектрейс</w:t>
+      </w:r>
+      <w:proofErr w:type="spellEnd"/>
       <w:r>
         <w:t>.</w:t>
       </w:r>
@@ -3248,7 +3605,21 @@
         </w:numPr>
       </w:pPr>
       <w:r>
-        <w:t>Справка должна выглядеть так: «».</w:t>
+        <w:t>В случае возникновения непредвиденных исключений при</w:t>
+      </w:r>
+      <w:r>
+        <w:t xml:space="preserve"> сохранении данных в файл</w:t>
+      </w:r>
+      <w:r>
+        <w:t xml:space="preserve">, система должна вывести </w:t>
+      </w:r>
+      <w:proofErr w:type="spellStart"/>
+      <w:r>
+        <w:t>стектрейс</w:t>
+      </w:r>
+      <w:proofErr w:type="spellEnd"/>
+      <w:r>
+        <w:t>.</w:t>
       </w:r>
     </w:p>
     <w:p>
@@ -3260,13 +3631,16 @@
         </w:numPr>
       </w:pPr>
       <w:r>
-        <w:t xml:space="preserve">Система должна скачивать данные по переданному ей </w:t>
-      </w:r>
-      <w:r>
-        <w:rPr>
-          <w:lang w:val="en-US"/>
-        </w:rPr>
-        <w:t>URL</w:t>
+        <w:t xml:space="preserve">Система должна выводить справку по команде </w:t>
+      </w:r>
+      <w:r>
+        <w:t>-</w:t>
+      </w:r>
+      <w:r>
+        <w:rPr>
+          <w:lang w:val="en-US"/>
+        </w:rPr>
+        <w:t>h</w:t>
       </w:r>
       <w:r>
         <w:t>.</w:t>
@@ -3281,7 +3655,7 @@
         </w:numPr>
       </w:pPr>
       <w:r>
-        <w:t>Система должна выводить данные в консоль, если не использованы никакие вспомогательные команды или по команде -с.</w:t>
+        <w:t>Справка должна выглядеть так: «».</w:t>
       </w:r>
     </w:p>
     <w:p>
@@ -3293,13 +3667,13 @@
         </w:numPr>
       </w:pPr>
       <w:r>
-        <w:t>Система должна сохранять скаченные данные в файл по команде -</w:t>
-      </w:r>
-      <w:r>
-        <w:rPr>
-          <w:lang w:val="en-US"/>
-        </w:rPr>
-        <w:t>f</w:t>
+        <w:t xml:space="preserve">Система должна скачивать данные по переданному ей </w:t>
+      </w:r>
+      <w:r>
+        <w:rPr>
+          <w:lang w:val="en-US"/>
+        </w:rPr>
+        <w:t>URL</w:t>
       </w:r>
       <w:r>
         <w:t>.</w:t>
@@ -3314,16 +3688,7 @@
         </w:numPr>
       </w:pPr>
       <w:r>
-        <w:t xml:space="preserve">В случае, если не приведено конкретное название файла, система должна сохранить скаченные данные в файл, название которого будет равно </w:t>
-      </w:r>
-      <w:r>
-        <w:rPr>
-          <w:lang w:val="en-US"/>
-        </w:rPr>
-        <w:t>URL</w:t>
-      </w:r>
-      <w:r>
-        <w:t>.</w:t>
+        <w:t>Система должна скачивать определённые данные со страницы в соответствии с переданным аргументом типа данных со страницы.</w:t>
       </w:r>
     </w:p>
     <w:p>
@@ -3335,7 +3700,25 @@
         </w:numPr>
       </w:pPr>
       <w:r>
-        <w:t>В случае, если системе дано конкретное название файла, система должна сохранить скаченные данные в файл с таким названием.</w:t>
+        <w:t xml:space="preserve">В случае, если системе такой аргумент не передан, система должна скачивать весь </w:t>
+      </w:r>
+      <w:r>
+        <w:rPr>
+          <w:lang w:val="en-US"/>
+        </w:rPr>
+        <w:t>html</w:t>
+      </w:r>
+      <w:r>
+        <w:t xml:space="preserve"> контент по </w:t>
+      </w:r>
+      <w:r>
+        <w:rPr>
+          <w:lang w:val="en-US"/>
+        </w:rPr>
+        <w:t>URL</w:t>
+      </w:r>
+      <w:r>
+        <w:t>.</w:t>
       </w:r>
     </w:p>
     <w:p>
@@ -3347,7 +3730,31 @@
         </w:numPr>
       </w:pPr>
       <w:r>
-        <w:t>Если файла с конкретным переданным системе названием не существует, система должна создать такой файл и сохранить в него скаченные данные.</w:t>
+        <w:t xml:space="preserve">Если системе был передан аргумент </w:t>
+      </w:r>
+      <w:r>
+        <w:t>-</w:t>
+      </w:r>
+      <w:r>
+        <w:rPr>
+          <w:lang w:val="en-US"/>
+        </w:rPr>
+        <w:t>all</w:t>
+      </w:r>
+      <w:r>
+        <w:t xml:space="preserve">, она должна скачать весь </w:t>
+      </w:r>
+      <w:r>
+        <w:rPr>
+          <w:lang w:val="en-US"/>
+        </w:rPr>
+        <w:t>html</w:t>
+      </w:r>
+      <w:r>
+        <w:t xml:space="preserve"> </w:t>
+      </w:r>
+      <w:r>
+        <w:t>контент страницы.</w:t>
       </w:r>
     </w:p>
     <w:p>
@@ -3359,34 +3766,43 @@
         </w:numPr>
       </w:pPr>
       <w:r>
-        <w:t xml:space="preserve">Система должна сохранять данные в формате </w:t>
-      </w:r>
-      <w:r>
-        <w:rPr>
-          <w:lang w:val="en-US"/>
-        </w:rPr>
-        <w:t>HTML</w:t>
-      </w:r>
-      <w:r>
-        <w:t>/</w:t>
-      </w:r>
-      <w:r>
-        <w:rPr>
-          <w:lang w:val="en-US"/>
-        </w:rPr>
-        <w:t>XML</w:t>
-      </w:r>
-      <w:r>
-        <w:t xml:space="preserve">, в зависимости от содержимого страницы по переданной </w:t>
-      </w:r>
-      <w:r>
-        <w:rPr>
-          <w:lang w:val="en-US"/>
-        </w:rPr>
-        <w:t>URL</w:t>
-      </w:r>
-      <w:r>
-        <w:t>.</w:t>
+        <w:t xml:space="preserve">Если системе был передан аргумент </w:t>
+      </w:r>
+      <w:r>
+        <w:t>-</w:t>
+      </w:r>
+      <w:r>
+        <w:rPr>
+          <w:lang w:val="en-US"/>
+        </w:rPr>
+        <w:t>head</w:t>
+      </w:r>
+      <w:r>
+        <w:t xml:space="preserve">, она должна скачать </w:t>
+      </w:r>
+      <w:r>
+        <w:rPr>
+          <w:lang w:val="en-US"/>
+        </w:rPr>
+        <w:t>head</w:t>
+      </w:r>
+      <w:r>
+        <w:t xml:space="preserve"> </w:t>
+      </w:r>
+      <w:r>
+        <w:rPr>
+          <w:lang w:val="en-US"/>
+        </w:rPr>
+        <w:t>html</w:t>
+      </w:r>
+      <w:r>
+        <w:t xml:space="preserve"> </w:t>
+      </w:r>
+      <w:r>
+        <w:t>контента</w:t>
+      </w:r>
+      <w:r>
+        <w:t xml:space="preserve"> страницы.</w:t>
       </w:r>
     </w:p>
     <w:p>
@@ -3398,34 +3814,46 @@
         </w:numPr>
       </w:pPr>
       <w:r>
-        <w:t xml:space="preserve">В случае, если на странице данные не в формате </w:t>
-      </w:r>
-      <w:r>
-        <w:rPr>
-          <w:lang w:val="en-US"/>
-        </w:rPr>
-        <w:t>HTML</w:t>
-      </w:r>
-      <w:r>
-        <w:t>/</w:t>
-      </w:r>
-      <w:r>
-        <w:rPr>
-          <w:lang w:val="en-US"/>
-        </w:rPr>
-        <w:t>XML</w:t>
-      </w:r>
-      <w:r>
-        <w:t xml:space="preserve">, система сохраняет их в формате </w:t>
-      </w:r>
-      <w:r>
-        <w:rPr>
-          <w:lang w:val="en-US"/>
-        </w:rPr>
-        <w:t>HTML</w:t>
-      </w:r>
-      <w:r>
-        <w:t>.</w:t>
+        <w:t xml:space="preserve">Если системе был передан аргумент </w:t>
+      </w:r>
+      <w:r>
+        <w:t>-</w:t>
+      </w:r>
+      <w:r>
+        <w:rPr>
+          <w:lang w:val="en-US"/>
+        </w:rPr>
+        <w:t>body</w:t>
+      </w:r>
+      <w:r>
+        <w:t xml:space="preserve">, она должна скачать весь </w:t>
+      </w:r>
+      <w:r>
+        <w:rPr>
+          <w:lang w:val="en-US"/>
+        </w:rPr>
+        <w:t>body</w:t>
+      </w:r>
+      <w:r>
+        <w:t xml:space="preserve"> </w:t>
+      </w:r>
+      <w:r>
+        <w:rPr>
+          <w:lang w:val="en-US"/>
+        </w:rPr>
+        <w:t>html</w:t>
+      </w:r>
+      <w:r>
+        <w:t xml:space="preserve"> </w:t>
+      </w:r>
+      <w:r>
+        <w:t>контент</w:t>
+      </w:r>
+      <w:r>
+        <w:t>а</w:t>
+      </w:r>
+      <w:r>
+        <w:t xml:space="preserve"> страницы.</w:t>
       </w:r>
     </w:p>
     <w:p>
@@ -3437,7 +3865,55 @@
         </w:numPr>
       </w:pPr>
       <w:r>
-        <w:t>В случае, если файл с введённым пользователем названием уже существует и заполнен, система должна записать скаченные данные в него поверх ранее существовавших данных.</w:t>
+        <w:t xml:space="preserve">Если системе был передан аргумент </w:t>
+      </w:r>
+      <w:r>
+        <w:t>-</w:t>
+      </w:r>
+      <w:r>
+        <w:rPr>
+          <w:lang w:val="en-US"/>
+        </w:rPr>
+        <w:t>text</w:t>
+      </w:r>
+      <w:r>
+        <w:t xml:space="preserve">, она должна скачать весь </w:t>
+      </w:r>
+      <w:r>
+        <w:t>текст</w:t>
+      </w:r>
+      <w:r>
+        <w:t xml:space="preserve"> </w:t>
+      </w:r>
+      <w:r>
+        <w:t>страницы</w:t>
+      </w:r>
+      <w:r>
+        <w:t xml:space="preserve"> без </w:t>
+      </w:r>
+      <w:r>
+        <w:rPr>
+          <w:lang w:val="en-US"/>
+        </w:rPr>
+        <w:t>html</w:t>
+      </w:r>
+      <w:r>
+        <w:t xml:space="preserve"> </w:t>
+      </w:r>
+      <w:r>
+        <w:t xml:space="preserve">тегов, преобразуя страницу из формата </w:t>
+      </w:r>
+      <w:r>
+        <w:rPr>
+          <w:lang w:val="en-US"/>
+        </w:rPr>
+        <w:t>html</w:t>
+      </w:r>
+      <w:r>
+        <w:t xml:space="preserve"> в текстовый</w:t>
+      </w:r>
+      <w:r>
+        <w:t>.</w:t>
       </w:r>
     </w:p>
     <w:p>
@@ -3449,16 +3925,13 @@
         </w:numPr>
       </w:pPr>
       <w:r>
-        <w:t xml:space="preserve">В случае, если файл с названием, соответствующим </w:t>
-      </w:r>
-      <w:r>
-        <w:rPr>
-          <w:lang w:val="en-US"/>
-        </w:rPr>
-        <w:t>URL</w:t>
-      </w:r>
-      <w:r>
-        <w:t>, уже существует и заполнен, система должна записать скаченные данные в него поверх ранее существовавших данных.</w:t>
+        <w:t>Система должна выводить данные в консоль</w:t>
+      </w:r>
+      <w:r>
+        <w:t xml:space="preserve"> по </w:t>
+      </w:r>
+      <w:r>
+        <w:t>команде -с.</w:t>
       </w:r>
     </w:p>
     <w:p>
@@ -3469,35 +3942,326 @@
           <w:numId w:val="7"/>
         </w:numPr>
       </w:pPr>
+      <w:r>
+        <w:t>Система должна сохранять скаченные данные в файл по команде -</w:t>
+      </w:r>
+      <w:r>
+        <w:rPr>
+          <w:lang w:val="en-US"/>
+        </w:rPr>
+        <w:t>f</w:t>
+      </w:r>
+      <w:r>
+        <w:t>.</w:t>
+      </w:r>
+    </w:p>
+    <w:p>
+      <w:pPr>
+        <w:pStyle w:val="a5"/>
+        <w:numPr>
+          <w:ilvl w:val="0"/>
+          <w:numId w:val="7"/>
+        </w:numPr>
+      </w:pPr>
+      <w:r>
+        <w:t xml:space="preserve">В случае </w:t>
+      </w:r>
+      <w:r>
+        <w:t>если не использованы никакие вспомогательные команды</w:t>
+      </w:r>
+      <w:r>
+        <w:t>, система должна выводить данные в консоль.</w:t>
+      </w:r>
+    </w:p>
+    <w:p>
+      <w:pPr>
+        <w:pStyle w:val="a5"/>
+        <w:numPr>
+          <w:ilvl w:val="0"/>
+          <w:numId w:val="7"/>
+        </w:numPr>
+      </w:pPr>
+      <w:r>
+        <w:lastRenderedPageBreak/>
+        <w:t xml:space="preserve">В случае, если не приведено конкретное название файла, система должна сохранить скаченные данные в файл, название которого будет равно </w:t>
+      </w:r>
+      <w:r>
+        <w:rPr>
+          <w:lang w:val="en-US"/>
+        </w:rPr>
+        <w:t>URL</w:t>
+      </w:r>
+      <w:r>
+        <w:t>.</w:t>
+      </w:r>
+    </w:p>
+    <w:p>
+      <w:pPr>
+        <w:pStyle w:val="a5"/>
+        <w:numPr>
+          <w:ilvl w:val="0"/>
+          <w:numId w:val="7"/>
+        </w:numPr>
+      </w:pPr>
+      <w:r>
+        <w:t>В случае, если системе дано конкретное название файла, система должна сохранить скаченные данные в файл с таким названием.</w:t>
+      </w:r>
+    </w:p>
+    <w:p>
+      <w:pPr>
+        <w:pStyle w:val="a5"/>
+        <w:numPr>
+          <w:ilvl w:val="0"/>
+          <w:numId w:val="7"/>
+        </w:numPr>
+      </w:pPr>
+      <w:r>
+        <w:t>Если файла с конкретным переданным системе названием не существует, система должна создать такой файл и сохранить в него скаченные данные.</w:t>
+      </w:r>
+    </w:p>
+    <w:p>
+      <w:pPr>
+        <w:pStyle w:val="a5"/>
+        <w:numPr>
+          <w:ilvl w:val="0"/>
+          <w:numId w:val="7"/>
+        </w:numPr>
+      </w:pPr>
+      <w:r>
+        <w:t>В случае, если файл с введённым пользователем названием уже существует и заполнен, система должна записать скаченные данные в него поверх ранее существовавших данных.</w:t>
+      </w:r>
+    </w:p>
+    <w:p>
+      <w:pPr>
+        <w:pStyle w:val="a5"/>
+        <w:numPr>
+          <w:ilvl w:val="0"/>
+          <w:numId w:val="7"/>
+        </w:numPr>
+      </w:pPr>
+      <w:r>
+        <w:t xml:space="preserve">В случае, если файл с названием, соответствующим </w:t>
+      </w:r>
+      <w:r>
+        <w:rPr>
+          <w:lang w:val="en-US"/>
+        </w:rPr>
+        <w:t>URL</w:t>
+      </w:r>
+      <w:r>
+        <w:t>, уже существует и заполнен, система должна записать скаченные данные в него поверх ранее существовавших данных.</w:t>
+      </w:r>
+    </w:p>
+    <w:p>
+      <w:pPr>
+        <w:pStyle w:val="a5"/>
+        <w:numPr>
+          <w:ilvl w:val="0"/>
+          <w:numId w:val="7"/>
+        </w:numPr>
+      </w:pPr>
+      <w:r>
+        <w:t xml:space="preserve">Система должна проверять валидность </w:t>
+      </w:r>
+      <w:r>
+        <w:rPr>
+          <w:lang w:val="en-US"/>
+        </w:rPr>
+        <w:t>URL</w:t>
+      </w:r>
+      <w:r>
+        <w:t>.</w:t>
+      </w:r>
+    </w:p>
+    <w:p>
+      <w:pPr>
+        <w:pStyle w:val="a5"/>
+        <w:numPr>
+          <w:ilvl w:val="0"/>
+          <w:numId w:val="7"/>
+        </w:numPr>
+      </w:pPr>
+      <w:r>
+        <w:t>Система должна сохранять данные в формате в зависимости от</w:t>
+      </w:r>
+      <w:r>
+        <w:t xml:space="preserve"> </w:t>
+      </w:r>
+      <w:r>
+        <w:t>переданного аргумента типа сохраняемого файла.</w:t>
+      </w:r>
+    </w:p>
+    <w:p>
+      <w:pPr>
+        <w:pStyle w:val="a5"/>
+        <w:numPr>
+          <w:ilvl w:val="0"/>
+          <w:numId w:val="7"/>
+        </w:numPr>
+      </w:pPr>
+      <w:r>
+        <w:t xml:space="preserve">Система должна дополнить название файла или </w:t>
+      </w:r>
+      <w:r>
+        <w:rPr>
+          <w:lang w:val="en-US"/>
+        </w:rPr>
+        <w:t>URL</w:t>
+      </w:r>
+      <w:r>
+        <w:t xml:space="preserve"> до указания формата файла в соответствии с типом сохраняемого файла.</w:t>
+      </w:r>
+    </w:p>
+    <w:p>
+      <w:pPr>
+        <w:pStyle w:val="a5"/>
+        <w:numPr>
+          <w:ilvl w:val="0"/>
+          <w:numId w:val="7"/>
+        </w:numPr>
+      </w:pPr>
+      <w:r>
+        <w:t>В случае, если системе был передан аргумент -</w:t>
+      </w:r>
+      <w:r>
+        <w:rPr>
+          <w:lang w:val="en-US"/>
+        </w:rPr>
+        <w:t>txt</w:t>
+      </w:r>
+      <w:r>
+        <w:t xml:space="preserve">, </w:t>
+      </w:r>
+      <w:r>
+        <w:t xml:space="preserve">система должна сохранить файл в формате </w:t>
+      </w:r>
+      <w:r>
+        <w:rPr>
+          <w:lang w:val="en-US"/>
+        </w:rPr>
+        <w:t>TXT</w:t>
+      </w:r>
+      <w:r>
+        <w:t>.</w:t>
+      </w:r>
+    </w:p>
+    <w:p>
+      <w:pPr>
+        <w:pStyle w:val="a5"/>
+        <w:numPr>
+          <w:ilvl w:val="0"/>
+          <w:numId w:val="7"/>
+        </w:numPr>
+      </w:pPr>
+      <w:r>
+        <w:t>В случае, если системе был передан аргумент -</w:t>
+      </w:r>
+      <w:r>
+        <w:rPr>
+          <w:lang w:val="en-US"/>
+        </w:rPr>
+        <w:t>xml</w:t>
+      </w:r>
+      <w:r>
+        <w:t xml:space="preserve">, </w:t>
+      </w:r>
+      <w:r>
+        <w:t xml:space="preserve">система должна сохранить файл в формате </w:t>
+      </w:r>
+      <w:r>
+        <w:rPr>
+          <w:lang w:val="en-US"/>
+        </w:rPr>
+        <w:t>XML</w:t>
+      </w:r>
+      <w:r>
+        <w:t>.</w:t>
+      </w:r>
+    </w:p>
+    <w:p>
+      <w:pPr>
+        <w:pStyle w:val="a5"/>
+        <w:numPr>
+          <w:ilvl w:val="0"/>
+          <w:numId w:val="7"/>
+        </w:numPr>
+      </w:pPr>
+      <w:r>
+        <w:t>В случае, если системе был передан аргумент -</w:t>
+      </w:r>
+      <w:r>
+        <w:rPr>
+          <w:lang w:val="en-US"/>
+        </w:rPr>
+        <w:t>html</w:t>
+      </w:r>
+      <w:r>
+        <w:t xml:space="preserve">, </w:t>
+      </w:r>
+      <w:r>
+        <w:t xml:space="preserve">система должна сохранить файл в формате </w:t>
+      </w:r>
+      <w:r>
+        <w:rPr>
+          <w:lang w:val="en-US"/>
+        </w:rPr>
+        <w:t>HTML</w:t>
+      </w:r>
+      <w:r>
+        <w:t>.</w:t>
+      </w:r>
+    </w:p>
+    <w:p>
+      <w:pPr>
+        <w:pStyle w:val="a5"/>
+        <w:numPr>
+          <w:ilvl w:val="0"/>
+          <w:numId w:val="7"/>
+        </w:numPr>
+      </w:pPr>
+      <w:r>
+        <w:t xml:space="preserve">В случае, если аргумента нет, система должна сохранить данные в файл формата </w:t>
+      </w:r>
+      <w:r>
+        <w:rPr>
+          <w:lang w:val="en-US"/>
+        </w:rPr>
+        <w:t>TXT</w:t>
+      </w:r>
+      <w:r>
+        <w:t>.</w:t>
+      </w:r>
     </w:p>
     <w:p>
       <w:pPr>
         <w:pStyle w:val="1"/>
       </w:pPr>
-      <w:bookmarkStart w:id="5" w:name="_Toc35431202"/>
+      <w:bookmarkStart w:id="4" w:name="_Toc35431202"/>
       <w:r>
         <w:t>Код с комментариями</w:t>
       </w:r>
+      <w:bookmarkEnd w:id="4"/>
+    </w:p>
+    <w:p>
+      <w:pPr>
+        <w:pStyle w:val="1"/>
+      </w:pPr>
+      <w:bookmarkStart w:id="5" w:name="_Toc35431203"/>
+      <w:r>
+        <w:t>Найденные баги</w:t>
+      </w:r>
       <w:bookmarkEnd w:id="5"/>
     </w:p>
     <w:p>
       <w:pPr>
         <w:pStyle w:val="1"/>
       </w:pPr>
-      <w:bookmarkStart w:id="6" w:name="_Toc35431203"/>
-      <w:r>
-        <w:t>Найденные баги</w:t>
-      </w:r>
+      <w:bookmarkStart w:id="6" w:name="_Toc35431204"/>
+      <w:r>
+        <w:t>Выводы и заключение</w:t>
+      </w:r>
+      <w:bookmarkStart w:id="7" w:name="_GoBack"/>
       <w:bookmarkEnd w:id="6"/>
-    </w:p>
-    <w:p>
-      <w:pPr>
-        <w:pStyle w:val="1"/>
-      </w:pPr>
-      <w:bookmarkStart w:id="7" w:name="_Toc35431204"/>
-      <w:r>
-        <w:t>Выводы и заключение</w:t>
-      </w:r>
       <w:bookmarkEnd w:id="7"/>
     </w:p>
     <w:p>
@@ -5524,7 +6288,7 @@
 </file>
 
 <file path=customXml/itemProps1.xml><?xml version="1.0" encoding="utf-8"?>
-<ds:datastoreItem xmlns:ds="http://schemas.openxmlformats.org/officeDocument/2006/customXml" ds:itemID="{A85C8636-962C-45C3-A788-BC6CBF4E5C9F}">
+<ds:datastoreItem xmlns:ds="http://schemas.openxmlformats.org/officeDocument/2006/customXml" ds:itemID="{02DF3494-3ECE-4D3B-AB02-8F2D2E6FDBC0}">
   <ds:schemaRefs>
     <ds:schemaRef ds:uri="http://schemas.openxmlformats.org/officeDocument/2006/bibliography"/>
   </ds:schemaRefs>

</xml_diff>